<commit_message>
add .mpp Datei and update sikulix
</commit_message>
<xml_diff>
--- a/Functions/4 UseCase_Change_Settings.docx
+++ b/Functions/4 UseCase_Change_Settings.docx
@@ -28,20 +28,30 @@
         <w:pStyle w:val="Titel"/>
         <w:jc w:val="right"/>
       </w:pPr>
-      <w:fldSimple w:instr="title  \* Mergeformat ">
-        <w:r>
-          <w:t>Use-Ca</w:t>
-        </w:r>
-        <w:r>
-          <w:t xml:space="preserve">se Specification: </w:t>
-        </w:r>
-        <w:r>
-          <w:t xml:space="preserve">Change </w:t>
-        </w:r>
-        <w:r>
-          <w:t>Settings</w:t>
-        </w:r>
-      </w:fldSimple>
+      <w:r>
+        <w:fldChar w:fldCharType="begin"/>
+      </w:r>
+      <w:r>
+        <w:instrText xml:space="preserve">title  \* Mergeformat </w:instrText>
+      </w:r>
+      <w:r>
+        <w:fldChar w:fldCharType="separate"/>
+      </w:r>
+      <w:r>
+        <w:t>Use-Ca</w:t>
+      </w:r>
+      <w:r>
+        <w:t xml:space="preserve">se Specification: </w:t>
+      </w:r>
+      <w:r>
+        <w:t xml:space="preserve">Change </w:t>
+      </w:r>
+      <w:r>
+        <w:t>Settings</w:t>
+      </w:r>
+      <w:r>
+        <w:fldChar w:fldCharType="end"/>
+      </w:r>
     </w:p>
     <w:p>
       <w:pPr>
@@ -439,6 +449,9 @@
             <w:pPr>
               <w:pStyle w:val="Tabletext"/>
             </w:pPr>
+            <w:r>
+              <w:t>26/11/15</w:t>
+            </w:r>
           </w:p>
         </w:tc>
         <w:tc>
@@ -449,6 +462,9 @@
             <w:pPr>
               <w:pStyle w:val="Tabletext"/>
             </w:pPr>
+            <w:r>
+              <w:t>1.4</w:t>
+            </w:r>
           </w:p>
         </w:tc>
         <w:tc>
@@ -459,6 +475,9 @@
             <w:pPr>
               <w:pStyle w:val="Tabletext"/>
             </w:pPr>
+            <w:r>
+              <w:t>Finishing touches and create PDF</w:t>
+            </w:r>
           </w:p>
         </w:tc>
         <w:tc>
@@ -469,6 +488,9 @@
             <w:pPr>
               <w:pStyle w:val="Tabletext"/>
             </w:pPr>
+            <w:r>
+              <w:t>Mehmet Ali Incekara</w:t>
+            </w:r>
           </w:p>
         </w:tc>
       </w:tr>
@@ -562,6 +584,8 @@
       <w:pPr>
         <w:pStyle w:val="Titel"/>
       </w:pPr>
+      <w:bookmarkStart w:id="0" w:name="_GoBack"/>
+      <w:bookmarkEnd w:id="0"/>
       <w:r>
         <w:br w:type="page"/>
       </w:r>
@@ -1523,19 +1547,28 @@
         </w:rPr>
         <w:fldChar w:fldCharType="end"/>
       </w:r>
-      <w:bookmarkStart w:id="0" w:name="_GoBack"/>
-      <w:bookmarkEnd w:id="0"/>
       <w:r>
         <w:br w:type="page"/>
       </w:r>
-      <w:fldSimple w:instr="title  \* Mergeformat ">
-        <w:r>
-          <w:t>Use-Ca</w:t>
-        </w:r>
-        <w:r>
-          <w:t>se Specification: Change Settings</w:t>
-        </w:r>
-      </w:fldSimple>
+      <w:r>
+        <w:lastRenderedPageBreak/>
+        <w:fldChar w:fldCharType="begin"/>
+      </w:r>
+      <w:r>
+        <w:instrText xml:space="preserve">title  \* Mergeformat </w:instrText>
+      </w:r>
+      <w:r>
+        <w:fldChar w:fldCharType="separate"/>
+      </w:r>
+      <w:r>
+        <w:t>Use-Ca</w:t>
+      </w:r>
+      <w:r>
+        <w:t>se Specification: Change Settings</w:t>
+      </w:r>
+      <w:r>
+        <w:fldChar w:fldCharType="end"/>
+      </w:r>
       <w:bookmarkStart w:id="1" w:name="_Toc423410237"/>
       <w:bookmarkStart w:id="2" w:name="_Toc425054503"/>
       <w:r>
@@ -1553,27 +1586,27 @@
       <w:pPr>
         <w:pStyle w:val="berschrift1"/>
       </w:pPr>
-      <w:bookmarkStart w:id="3" w:name="_Toc423410238"/>
-      <w:bookmarkStart w:id="4" w:name="_Toc425054504"/>
-      <w:bookmarkStart w:id="5" w:name="_Toc436210163"/>
+      <w:bookmarkStart w:id="3" w:name="_Toc436210163"/>
+      <w:bookmarkStart w:id="4" w:name="_Toc423410238"/>
+      <w:bookmarkStart w:id="5" w:name="_Toc425054504"/>
       <w:r>
         <w:t>Use-Case Name</w:t>
       </w:r>
+      <w:bookmarkEnd w:id="3"/>
+      <w:r>
+        <w:t xml:space="preserve"> </w:t>
+      </w:r>
+    </w:p>
+    <w:p>
+      <w:pPr>
+        <w:pStyle w:val="berschrift2"/>
+      </w:pPr>
+      <w:bookmarkStart w:id="6" w:name="_Toc436210164"/>
+      <w:r>
+        <w:t>Brief Description</w:t>
+      </w:r>
+      <w:bookmarkEnd w:id="4"/>
       <w:bookmarkEnd w:id="5"/>
-      <w:r>
-        <w:t xml:space="preserve"> </w:t>
-      </w:r>
-    </w:p>
-    <w:p>
-      <w:pPr>
-        <w:pStyle w:val="berschrift2"/>
-      </w:pPr>
-      <w:bookmarkStart w:id="6" w:name="_Toc436210164"/>
-      <w:r>
-        <w:t>Brief Description</w:t>
-      </w:r>
-      <w:bookmarkEnd w:id="3"/>
-      <w:bookmarkEnd w:id="4"/>
       <w:bookmarkEnd w:id="6"/>
     </w:p>
     <w:p>
@@ -1642,7 +1675,7 @@
           <w:i w:val="0"/>
           <w:noProof/>
           <w:color w:val="auto"/>
-          <w:lang w:eastAsia="de-DE"/>
+          <w:lang w:val="de-DE" w:eastAsia="de-DE"/>
         </w:rPr>
         <w:drawing>
           <wp:inline distT="0" distB="0" distL="0" distR="0" wp14:anchorId="1126B843" wp14:editId="1577A2B5">
@@ -1731,7 +1764,7 @@
       <w:r>
         <w:rPr>
           <w:noProof/>
-          <w:lang w:eastAsia="de-DE"/>
+          <w:lang w:val="de-DE" w:eastAsia="de-DE"/>
         </w:rPr>
         <w:drawing>
           <wp:inline distT="0" distB="0" distL="0" distR="0" wp14:anchorId="29A9AE5B" wp14:editId="6D92A02A">
@@ -1812,15 +1845,22 @@
           <w:lang w:eastAsia="de-DE"/>
         </w:rPr>
         <w:lastRenderedPageBreak/>
-        <w:t>Cucumber is not supported for desktop applications. We are using SikuliX 1.1.0 for our user tests.</w:t>
-      </w:r>
-    </w:p>
-    <w:p>
-      <w:pPr>
+        <w:t>Cucumber is not supported for desktop applications. We are u</w:t>
+      </w:r>
+      <w:r>
         <w:rPr>
           <w:noProof/>
           <w:lang w:eastAsia="de-DE"/>
         </w:rPr>
+        <w:t>sing SikuliX 1.1.0 for our step definitions.</w:t>
+      </w:r>
+    </w:p>
+    <w:p>
+      <w:pPr>
+        <w:rPr>
+          <w:noProof/>
+          <w:lang w:eastAsia="de-DE"/>
+        </w:rPr>
       </w:pPr>
     </w:p>
     <w:p>
@@ -1846,7 +1886,7 @@
       <w:r>
         <w:rPr>
           <w:noProof/>
-          <w:lang w:eastAsia="de-DE"/>
+          <w:lang w:val="de-DE" w:eastAsia="de-DE"/>
         </w:rPr>
         <w:drawing>
           <wp:inline distT="0" distB="0" distL="0" distR="0" wp14:anchorId="2D17538F" wp14:editId="72ED68CB">
@@ -1918,7 +1958,7 @@
       <w:r>
         <w:rPr>
           <w:noProof/>
-          <w:lang w:eastAsia="de-DE"/>
+          <w:lang w:val="de-DE" w:eastAsia="de-DE"/>
         </w:rPr>
         <w:drawing>
           <wp:inline distT="0" distB="0" distL="0" distR="0" wp14:anchorId="26FBBCD6" wp14:editId="22881C4F">
@@ -2146,13 +2186,13 @@
         <w:ind w:left="720"/>
       </w:pPr>
       <w:r>
-        <w:t>The user can open the settings if he don’t have a</w:t>
-      </w:r>
-      <w:r>
-        <w:t>n</w:t>
-      </w:r>
-      <w:r>
-        <w:t xml:space="preserve"> active game and is on the main screen.</w:t>
+        <w:t>The user can open the settings if he on the main screen</w:t>
+      </w:r>
+      <w:r>
+        <w:t xml:space="preserve"> and there isn’t an active game</w:t>
+      </w:r>
+      <w:r>
+        <w:t>.</w:t>
       </w:r>
     </w:p>
     <w:p>
@@ -2344,27 +2384,14 @@
           <w:r>
             <w:fldChar w:fldCharType="end"/>
           </w:r>
-          <w:r>
-            <w:fldChar w:fldCharType="begin"/>
-          </w:r>
-          <w:r>
-            <w:instrText xml:space="preserve"> USERADDRESS  nappydevelopment  \* MERGEFORMAT </w:instrText>
-          </w:r>
-          <w:r>
-            <w:fldChar w:fldCharType="separate"/>
-          </w:r>
-          <w:r>
-            <w:rPr>
-              <w:noProof/>
-            </w:rPr>
-            <w:t>nappydevelopment</w:t>
-          </w:r>
-          <w:r>
-            <w:rPr>
-              <w:noProof/>
-            </w:rPr>
-            <w:fldChar w:fldCharType="end"/>
-          </w:r>
+          <w:fldSimple w:instr=" USERADDRESS  nappydevelopment  \* MERGEFORMAT ">
+            <w:r>
+              <w:rPr>
+                <w:noProof/>
+              </w:rPr>
+              <w:t>nappydevelopment</w:t>
+            </w:r>
+          </w:fldSimple>
           <w:r>
             <w:t xml:space="preserve">, </w:t>
           </w:r>
@@ -2428,7 +2455,7 @@
               <w:rStyle w:val="Seitenzahl"/>
               <w:noProof/>
             </w:rPr>
-            <w:t>2</w:t>
+            <w:t>3</w:t>
           </w:r>
           <w:r>
             <w:rPr>
@@ -2562,11 +2589,21 @@
           <w:tcW w:w="6379" w:type="dxa"/>
         </w:tcPr>
         <w:p>
-          <w:fldSimple w:instr=" SUBJECT  &quot;Nappy, the ingenious&quot;  \* MERGEFORMAT ">
-            <w:r>
-              <w:t>Nappy, the ingenious</w:t>
-            </w:r>
-          </w:fldSimple>
+          <w:r>
+            <w:fldChar w:fldCharType="begin"/>
+          </w:r>
+          <w:r>
+            <w:instrText xml:space="preserve"> SUBJECT  "Nappy, the ingenious"  \* MERGEFORMAT </w:instrText>
+          </w:r>
+          <w:r>
+            <w:fldChar w:fldCharType="separate"/>
+          </w:r>
+          <w:r>
+            <w:t>Nappy, the ingenious</w:t>
+          </w:r>
+          <w:r>
+            <w:fldChar w:fldCharType="end"/>
+          </w:r>
         </w:p>
       </w:tc>
       <w:tc>
@@ -2582,7 +2619,7 @@
             <w:ind w:right="68"/>
           </w:pPr>
           <w:r>
-            <w:t xml:space="preserve">  Version:           1.3</w:t>
+            <w:t xml:space="preserve">  Version:           1.4</w:t>
           </w:r>
         </w:p>
       </w:tc>
@@ -2593,14 +2630,11 @@
           <w:tcW w:w="6379" w:type="dxa"/>
         </w:tcPr>
         <w:p>
-          <w:fldSimple w:instr="title  \* Mergeformat ">
+          <w:fldSimple w:instr=" TITLE  &quot;Use-Case Specification: Change Settings&quot;  \* MERGEFORMAT ">
             <w:r>
-              <w:t xml:space="preserve">Use-Case Specification: </w:t>
+              <w:t>Use-Case Specification: Change Settings</w:t>
             </w:r>
           </w:fldSimple>
-          <w:r>
-            <w:t>Change Settings</w:t>
-          </w:r>
         </w:p>
       </w:tc>
       <w:tc>
@@ -2612,7 +2646,7 @@
             <w:t xml:space="preserve"> </w:t>
           </w:r>
           <w:r>
-            <w:t xml:space="preserve"> Date:  25</w:t>
+            <w:t xml:space="preserve"> Date:  26</w:t>
           </w:r>
           <w:r>
             <w:t>/1</w:t>

</xml_diff>